<commit_message>
Minor Changes to Project Proposal
</commit_message>
<xml_diff>
--- a/Documentation/Project Proposal/Project Proposal.docx
+++ b/Documentation/Project Proposal/Project Proposal.docx
@@ -1,6 +1,6 @@
 
 <file path=word/document.xml><?xml version="1.0" encoding="utf-8"?>
-<w:document xmlns:wpc="http://schemas.microsoft.com/office/word/2010/wordprocessingCanvas" xmlns:mo="http://schemas.microsoft.com/office/mac/office/2008/main" xmlns:mc="http://schemas.openxmlformats.org/markup-compatibility/2006" xmlns:mv="urn:schemas-microsoft-com:mac:vml" xmlns:o="urn:schemas-microsoft-com:office:office" xmlns:r="http://schemas.openxmlformats.org/officeDocument/2006/relationships" xmlns:m="http://schemas.openxmlformats.org/officeDocument/2006/math" xmlns:v="urn:schemas-microsoft-com:vml" xmlns:wp14="http://schemas.microsoft.com/office/word/2010/wordprocessingDrawing" xmlns:wp="http://schemas.openxmlformats.org/drawingml/2006/wordprocessingDrawing" xmlns:w10="urn:schemas-microsoft-com:office:word" xmlns:w="http://schemas.openxmlformats.org/wordprocessingml/2006/main" xmlns:w14="http://schemas.microsoft.com/office/word/2010/wordml" xmlns:w15="http://schemas.microsoft.com/office/word/2012/wordml" xmlns:wpg="http://schemas.microsoft.com/office/word/2010/wordprocessingGroup" xmlns:wpi="http://schemas.microsoft.com/office/word/2010/wordprocessingInk" xmlns:wne="http://schemas.microsoft.com/office/word/2006/wordml" xmlns:wps="http://schemas.microsoft.com/office/word/2010/wordprocessingShape" mc:Ignorable="w14 w15 wp14">
+<w:document xmlns:wpc="http://schemas.microsoft.com/office/word/2010/wordprocessingCanvas" xmlns:cx="http://schemas.microsoft.com/office/drawing/2014/chartex" xmlns:cx1="http://schemas.microsoft.com/office/drawing/2015/9/8/chartex" xmlns:cx2="http://schemas.microsoft.com/office/drawing/2015/10/21/chartex" xmlns:cx3="http://schemas.microsoft.com/office/drawing/2016/5/9/chartex" xmlns:cx4="http://schemas.microsoft.com/office/drawing/2016/5/10/chartex" xmlns:cx5="http://schemas.microsoft.com/office/drawing/2016/5/11/chartex" xmlns:cx6="http://schemas.microsoft.com/office/drawing/2016/5/12/chartex" xmlns:cx7="http://schemas.microsoft.com/office/drawing/2016/5/13/chartex" xmlns:cx8="http://schemas.microsoft.com/office/drawing/2016/5/14/chartex" xmlns:mc="http://schemas.openxmlformats.org/markup-compatibility/2006" xmlns:aink="http://schemas.microsoft.com/office/drawing/2016/ink" xmlns:am3d="http://schemas.microsoft.com/office/drawing/2017/model3d" xmlns:o="urn:schemas-microsoft-com:office:office" xmlns:r="http://schemas.openxmlformats.org/officeDocument/2006/relationships" xmlns:m="http://schemas.openxmlformats.org/officeDocument/2006/math" xmlns:v="urn:schemas-microsoft-com:vml" xmlns:wp14="http://schemas.microsoft.com/office/word/2010/wordprocessingDrawing" xmlns:wp="http://schemas.openxmlformats.org/drawingml/2006/wordprocessingDrawing" xmlns:w10="urn:schemas-microsoft-com:office:word" xmlns:w="http://schemas.openxmlformats.org/wordprocessingml/2006/main" xmlns:w14="http://schemas.microsoft.com/office/word/2010/wordml" xmlns:w15="http://schemas.microsoft.com/office/word/2012/wordml" xmlns:w16cid="http://schemas.microsoft.com/office/word/2016/wordml/cid" xmlns:w16se="http://schemas.microsoft.com/office/word/2015/wordml/symex" xmlns:wpg="http://schemas.microsoft.com/office/word/2010/wordprocessingGroup" xmlns:wpi="http://schemas.microsoft.com/office/word/2010/wordprocessingInk" xmlns:wne="http://schemas.microsoft.com/office/word/2006/wordml" xmlns:wps="http://schemas.microsoft.com/office/word/2010/wordprocessingShape" mc:Ignorable="w14 w15 w16se w16cid wp14">
   <w:body>
     <w:p>
       <w:pPr>
@@ -230,23 +230,7 @@
           <w:b/>
           <w:sz w:val="22"/>
         </w:rPr>
-        <w:t xml:space="preserve">Oliver </w:t>
-      </w:r>
-      <w:proofErr w:type="spellStart"/>
-      <w:r>
-        <w:rPr>
-          <w:b/>
-          <w:sz w:val="22"/>
-        </w:rPr>
-        <w:t>Bodinar</w:t>
-      </w:r>
-      <w:proofErr w:type="spellEnd"/>
-      <w:r>
-        <w:rPr>
-          <w:b/>
-          <w:sz w:val="22"/>
-        </w:rPr>
-        <w:t>, Lawrence Cate, Robert Sadler</w:t>
+        <w:t>Oliver Bodinar, Lawrence Cate, Robert Sadler</w:t>
       </w:r>
     </w:p>
     <w:p>
@@ -269,6 +253,7 @@
         <w:t>otivation</w:t>
       </w:r>
     </w:p>
+    <w:p/>
     <w:p>
       <w:pPr>
         <w:jc w:val="both"/>
@@ -283,69 +268,34 @@
         <w:t xml:space="preserve"> overall education.  The traditional methods of teaching will always have a role to play, but schools should also consider new ways of teaching made possible by developments in ICT.  Schools are slow to adapt due to a variety of factors and even if they do have modern resources they are not always able to use them in the best way</w:t>
       </w:r>
       <w:r>
-        <w:t>.  Educational games can be developed to allow teachers to achieve educational goals effectively using technology and there are many existing products available.</w:t>
-      </w:r>
-    </w:p>
-    <w:p>
-      <w:pPr>
-        <w:jc w:val="both"/>
-      </w:pPr>
-      <w:r>
-        <w:t xml:space="preserve">RM/RW - </w:t>
+        <w:t xml:space="preserve">. </w:t>
       </w:r>
       <w:r>
-        <w:t>The most ideal way to teach children is that each child has their own personal tutor</w:t>
+        <w:t xml:space="preserve">Even with new technology, the </w:t>
       </w:r>
       <w:r>
-        <w:t xml:space="preserve"> to teach the child one on one at their own pace</w:t>
+        <w:t xml:space="preserve">traditional </w:t>
       </w:r>
       <w:r>
-        <w:t xml:space="preserve">. However this is not practical as there are not </w:t>
+        <w:t xml:space="preserve">methodology stays the same, </w:t>
       </w:r>
       <w:r>
-        <w:t xml:space="preserve">enough </w:t>
-      </w:r>
-      <w:proofErr w:type="gramStart"/>
-      <w:r>
-        <w:t>resources[</w:t>
-      </w:r>
-      <w:proofErr w:type="gramEnd"/>
-      <w:r>
-        <w:t xml:space="preserve">]. </w:t>
+        <w:t xml:space="preserve">“Slate evolved to paper and paper evolved to </w:t>
       </w:r>
       <w:r>
-        <w:t>The traditional</w:t>
+        <w:t>[electronic]</w:t>
       </w:r>
       <w:r>
-        <w:t xml:space="preserve"> classroom became the default method of teaching, with one teacher standing at the front of the classroom conveying information at a set rate for the whole class. This method has not greatly changed even with the </w:t>
+        <w:t xml:space="preserve"> </w:t>
       </w:r>
       <w:r>
-        <w:t>evolution</w:t>
-      </w:r>
-      <w:r>
-        <w:t xml:space="preserve"> of technology</w:t>
-      </w:r>
-      <w:r>
-        <w:t xml:space="preserve">, with classrooms still following the same format. “Slate evolved to paper </w:t>
-      </w:r>
-      <w:r>
-        <w:t>and paper evolved to tablets”</w:t>
-      </w:r>
-      <w:r>
-        <w:t xml:space="preserve">, </w:t>
-      </w:r>
-      <w:r>
-        <w:t>it isn’t really different, it’s just technology doing the same thing in a shinier way</w:t>
-      </w:r>
-      <w:r>
-        <w:t>”</w:t>
+        <w:t>tablets”, it isn’t really different, it’s just technology doing the same thing in a shinier way”</w:t>
       </w:r>
       <w:sdt>
         <w:sdtPr>
           <w:id w:val="1776053681"/>
           <w:citation/>
         </w:sdtPr>
-        <w:sdtEndPr/>
         <w:sdtContent>
           <w:r>
             <w:fldChar w:fldCharType="begin"/>
@@ -371,13 +321,317 @@
         <w:t>.</w:t>
       </w:r>
       <w:r>
-        <w:t xml:space="preserve"> However, one of the new techniques are educational computer games.</w:t>
+        <w:t xml:space="preserve"> Educational games </w:t>
+      </w:r>
+      <w:r>
+        <w:t>could</w:t>
+      </w:r>
+      <w:r>
+        <w:t xml:space="preserve"> be </w:t>
+      </w:r>
+      <w:r>
+        <w:t xml:space="preserve">better </w:t>
+      </w:r>
+      <w:r>
+        <w:t>developed to allow teachers to achieve educational goals effe</w:t>
+      </w:r>
+      <w:r>
+        <w:t>ctively using technology.</w:t>
       </w:r>
     </w:p>
     <w:p>
       <w:pPr>
         <w:jc w:val="both"/>
       </w:pPr>
+      <w:r>
+        <w:rPr>
+          <w:noProof/>
+        </w:rPr>
+        <mc:AlternateContent>
+          <mc:Choice Requires="wpi">
+            <w:drawing>
+              <wp:anchor distT="0" distB="0" distL="114300" distR="114300" simplePos="0" relativeHeight="251669504" behindDoc="0" locked="0" layoutInCell="1" allowOverlap="1" wp14:anchorId="332169FD" wp14:editId="4C2DD115">
+                <wp:simplePos x="0" y="0"/>
+                <wp:positionH relativeFrom="column">
+                  <wp:posOffset>6106673</wp:posOffset>
+                </wp:positionH>
+                <wp:positionV relativeFrom="paragraph">
+                  <wp:posOffset>21864</wp:posOffset>
+                </wp:positionV>
+                <wp:extent cx="10278" cy="37515"/>
+                <wp:effectExtent l="19050" t="38100" r="46990" b="38735"/>
+                <wp:wrapNone/>
+                <wp:docPr id="12" name="Ink 12"/>
+                <wp:cNvGraphicFramePr/>
+                <a:graphic xmlns:a="http://schemas.openxmlformats.org/drawingml/2006/main">
+                  <a:graphicData uri="http://schemas.microsoft.com/office/word/2010/wordprocessingInk">
+                    <w14:contentPart bwMode="auto" r:id="rId10">
+                      <w14:nvContentPartPr>
+                        <w14:cNvContentPartPr/>
+                      </w14:nvContentPartPr>
+                      <w14:xfrm>
+                        <a:off x="0" y="0"/>
+                        <a:ext cx="10278" cy="37515"/>
+                      </w14:xfrm>
+                    </w14:contentPart>
+                  </a:graphicData>
+                </a:graphic>
+              </wp:anchor>
+            </w:drawing>
+          </mc:Choice>
+          <mc:Fallback>
+            <w:pict>
+              <v:shapetype w14:anchorId="793FACFB" id="_x0000_t75" coordsize="21600,21600" o:spt="75" o:preferrelative="t" path="m@4@5l@4@11@9@11@9@5xe" filled="f" stroked="f">
+                <v:stroke joinstyle="miter"/>
+                <v:formulas>
+                  <v:f eqn="if lineDrawn pixelLineWidth 0"/>
+                  <v:f eqn="sum @0 1 0"/>
+                  <v:f eqn="sum 0 0 @1"/>
+                  <v:f eqn="prod @2 1 2"/>
+                  <v:f eqn="prod @3 21600 pixelWidth"/>
+                  <v:f eqn="prod @3 21600 pixelHeight"/>
+                  <v:f eqn="sum @0 0 1"/>
+                  <v:f eqn="prod @6 1 2"/>
+                  <v:f eqn="prod @7 21600 pixelWidth"/>
+                  <v:f eqn="sum @8 21600 0"/>
+                  <v:f eqn="prod @7 21600 pixelHeight"/>
+                  <v:f eqn="sum @10 21600 0"/>
+                </v:formulas>
+                <v:path o:extrusionok="f" gradientshapeok="t" o:connecttype="rect"/>
+                <o:lock v:ext="edit" aspectratio="t"/>
+              </v:shapetype>
+              <v:shape id="Ink 12" o:spid="_x0000_s1026" type="#_x0000_t75" style="position:absolute;margin-left:480.5pt;margin-top:1.35pt;width:1.5pt;height:3.65pt;z-index:251669504;visibility:visible;mso-wrap-style:square;mso-wrap-distance-left:9pt;mso-wrap-distance-top:0;mso-wrap-distance-right:9pt;mso-wrap-distance-bottom:0;mso-position-horizontal:absolute;mso-position-horizontal-relative:text;mso-position-vertical:absolute;mso-position-vertical-relative:text" o:gfxdata="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">
+                <v:imagedata r:id="rId11" o:title=""/>
+              </v:shape>
+            </w:pict>
+          </mc:Fallback>
+        </mc:AlternateContent>
+      </w:r>
+      <w:r>
+        <w:rPr>
+          <w:noProof/>
+        </w:rPr>
+        <mc:AlternateContent>
+          <mc:Choice Requires="wpi">
+            <w:drawing>
+              <wp:anchor distT="0" distB="0" distL="114300" distR="114300" simplePos="0" relativeHeight="251667456" behindDoc="0" locked="0" layoutInCell="1" allowOverlap="1" wp14:anchorId="15B3EA0F" wp14:editId="37886B75">
+                <wp:simplePos x="0" y="0"/>
+                <wp:positionH relativeFrom="column">
+                  <wp:posOffset>5059724</wp:posOffset>
+                </wp:positionH>
+                <wp:positionV relativeFrom="paragraph">
+                  <wp:posOffset>841026</wp:posOffset>
+                </wp:positionV>
+                <wp:extent cx="44324" cy="23896"/>
+                <wp:effectExtent l="38100" t="38100" r="32385" b="33655"/>
+                <wp:wrapNone/>
+                <wp:docPr id="10" name="Ink 10"/>
+                <wp:cNvGraphicFramePr/>
+                <a:graphic xmlns:a="http://schemas.openxmlformats.org/drawingml/2006/main">
+                  <a:graphicData uri="http://schemas.microsoft.com/office/word/2010/wordprocessingInk">
+                    <w14:contentPart bwMode="auto" r:id="rId12">
+                      <w14:nvContentPartPr>
+                        <w14:cNvContentPartPr/>
+                      </w14:nvContentPartPr>
+                      <w14:xfrm>
+                        <a:off x="0" y="0"/>
+                        <a:ext cx="44324" cy="23896"/>
+                      </w14:xfrm>
+                    </w14:contentPart>
+                  </a:graphicData>
+                </a:graphic>
+              </wp:anchor>
+            </w:drawing>
+          </mc:Choice>
+          <mc:Fallback>
+            <w:pict>
+              <v:shape w14:anchorId="6DE559CF" id="Ink 10" o:spid="_x0000_s1026" type="#_x0000_t75" style="position:absolute;margin-left:398.05pt;margin-top:65.85pt;width:4.2pt;height:2.6pt;z-index:251667456;visibility:visible;mso-wrap-style:square;mso-wrap-distance-left:9pt;mso-wrap-distance-top:0;mso-wrap-distance-right:9pt;mso-wrap-distance-bottom:0;mso-position-horizontal:absolute;mso-position-horizontal-relative:text;mso-position-vertical:absolute;mso-position-vertical-relative:text" o:gfxdata="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">
+                <v:imagedata r:id="rId13" o:title=""/>
+              </v:shape>
+            </w:pict>
+          </mc:Fallback>
+        </mc:AlternateContent>
+      </w:r>
+      <w:r>
+        <w:rPr>
+          <w:noProof/>
+        </w:rPr>
+        <mc:AlternateContent>
+          <mc:Choice Requires="wpi">
+            <w:drawing>
+              <wp:anchor distT="0" distB="0" distL="114300" distR="114300" simplePos="0" relativeHeight="251666432" behindDoc="0" locked="0" layoutInCell="1" allowOverlap="1" wp14:anchorId="031773A4" wp14:editId="6DAA8F7A">
+                <wp:simplePos x="0" y="0"/>
+                <wp:positionH relativeFrom="column">
+                  <wp:posOffset>5025677</wp:posOffset>
+                </wp:positionH>
+                <wp:positionV relativeFrom="paragraph">
+                  <wp:posOffset>735675</wp:posOffset>
+                </wp:positionV>
+                <wp:extent cx="91861" cy="74902"/>
+                <wp:effectExtent l="38100" t="38100" r="41910" b="40005"/>
+                <wp:wrapNone/>
+                <wp:docPr id="7" name="Ink 7"/>
+                <wp:cNvGraphicFramePr/>
+                <a:graphic xmlns:a="http://schemas.openxmlformats.org/drawingml/2006/main">
+                  <a:graphicData uri="http://schemas.microsoft.com/office/word/2010/wordprocessingInk">
+                    <w14:contentPart bwMode="auto" r:id="rId14">
+                      <w14:nvContentPartPr>
+                        <w14:cNvContentPartPr/>
+                      </w14:nvContentPartPr>
+                      <w14:xfrm>
+                        <a:off x="0" y="0"/>
+                        <a:ext cx="91861" cy="74902"/>
+                      </w14:xfrm>
+                    </w14:contentPart>
+                  </a:graphicData>
+                </a:graphic>
+              </wp:anchor>
+            </w:drawing>
+          </mc:Choice>
+          <mc:Fallback>
+            <w:pict>
+              <v:shape w14:anchorId="5892CE0B" id="Ink 7" o:spid="_x0000_s1026" type="#_x0000_t75" style="position:absolute;margin-left:395.35pt;margin-top:57.6pt;width:7.95pt;height:6.65pt;z-index:251666432;visibility:visible;mso-wrap-style:square;mso-wrap-distance-left:9pt;mso-wrap-distance-top:0;mso-wrap-distance-right:9pt;mso-wrap-distance-bottom:0;mso-position-horizontal:absolute;mso-position-horizontal-relative:text;mso-position-vertical:absolute;mso-position-vertical-relative:text" o:gfxdata="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">
+                <v:imagedata r:id="rId15" o:title=""/>
+              </v:shape>
+            </w:pict>
+          </mc:Fallback>
+        </mc:AlternateContent>
+      </w:r>
+      <w:r>
+        <w:rPr>
+          <w:noProof/>
+        </w:rPr>
+        <mc:AlternateContent>
+          <mc:Choice Requires="wpi">
+            <w:drawing>
+              <wp:anchor distT="0" distB="0" distL="114300" distR="114300" simplePos="0" relativeHeight="251665408" behindDoc="0" locked="0" layoutInCell="1" allowOverlap="1" wp14:anchorId="748D47C2" wp14:editId="3EC68C32">
+                <wp:simplePos x="0" y="0"/>
+                <wp:positionH relativeFrom="column">
+                  <wp:posOffset>3417931</wp:posOffset>
+                </wp:positionH>
+                <wp:positionV relativeFrom="paragraph">
+                  <wp:posOffset>327765</wp:posOffset>
+                </wp:positionV>
+                <wp:extent cx="20556" cy="23896"/>
+                <wp:effectExtent l="38100" t="38100" r="36830" b="33655"/>
+                <wp:wrapNone/>
+                <wp:docPr id="6" name="Ink 6"/>
+                <wp:cNvGraphicFramePr/>
+                <a:graphic xmlns:a="http://schemas.openxmlformats.org/drawingml/2006/main">
+                  <a:graphicData uri="http://schemas.microsoft.com/office/word/2010/wordprocessingInk">
+                    <w14:contentPart bwMode="auto" r:id="rId16">
+                      <w14:nvContentPartPr>
+                        <w14:cNvContentPartPr/>
+                      </w14:nvContentPartPr>
+                      <w14:xfrm>
+                        <a:off x="0" y="0"/>
+                        <a:ext cx="20556" cy="23896"/>
+                      </w14:xfrm>
+                    </w14:contentPart>
+                  </a:graphicData>
+                </a:graphic>
+              </wp:anchor>
+            </w:drawing>
+          </mc:Choice>
+          <mc:Fallback>
+            <w:pict>
+              <v:shape w14:anchorId="02E5FF8D" id="Ink 6" o:spid="_x0000_s1026" type="#_x0000_t75" style="position:absolute;margin-left:268.8pt;margin-top:25.45pt;width:2.3pt;height:2.6pt;z-index:251665408;visibility:visible;mso-wrap-style:square;mso-wrap-distance-left:9pt;mso-wrap-distance-top:0;mso-wrap-distance-right:9pt;mso-wrap-distance-bottom:0;mso-position-horizontal:absolute;mso-position-horizontal-relative:text;mso-position-vertical:absolute;mso-position-vertical-relative:text" o:gfxdata="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">
+                <v:imagedata r:id="rId17" o:title=""/>
+              </v:shape>
+            </w:pict>
+          </mc:Fallback>
+        </mc:AlternateContent>
+      </w:r>
+      <w:r>
+        <w:rPr>
+          <w:noProof/>
+        </w:rPr>
+        <mc:AlternateContent>
+          <mc:Choice Requires="wpi">
+            <w:drawing>
+              <wp:anchor distT="0" distB="0" distL="114300" distR="114300" simplePos="0" relativeHeight="251664384" behindDoc="0" locked="0" layoutInCell="1" allowOverlap="1" wp14:anchorId="4DEA4B46" wp14:editId="6D81E0C5">
+                <wp:simplePos x="0" y="0"/>
+                <wp:positionH relativeFrom="column">
+                  <wp:posOffset>3795264</wp:posOffset>
+                </wp:positionH>
+                <wp:positionV relativeFrom="paragraph">
+                  <wp:posOffset>541934</wp:posOffset>
+                </wp:positionV>
+                <wp:extent cx="6938" cy="47664"/>
+                <wp:effectExtent l="38100" t="19050" r="31750" b="47625"/>
+                <wp:wrapNone/>
+                <wp:docPr id="4" name="Ink 4"/>
+                <wp:cNvGraphicFramePr/>
+                <a:graphic xmlns:a="http://schemas.openxmlformats.org/drawingml/2006/main">
+                  <a:graphicData uri="http://schemas.microsoft.com/office/word/2010/wordprocessingInk">
+                    <w14:contentPart bwMode="auto" r:id="rId18">
+                      <w14:nvContentPartPr>
+                        <w14:cNvContentPartPr/>
+                      </w14:nvContentPartPr>
+                      <w14:xfrm>
+                        <a:off x="0" y="0"/>
+                        <a:ext cx="6938" cy="47664"/>
+                      </w14:xfrm>
+                    </w14:contentPart>
+                  </a:graphicData>
+                </a:graphic>
+              </wp:anchor>
+            </w:drawing>
+          </mc:Choice>
+          <mc:Fallback>
+            <w:pict>
+              <v:shape w14:anchorId="2D3B27C5" id="Ink 4" o:spid="_x0000_s1026" type="#_x0000_t75" style="position:absolute;margin-left:298.5pt;margin-top:42.3pt;width:1.3pt;height:4.45pt;z-index:251664384;visibility:visible;mso-wrap-style:square;mso-wrap-distance-left:9pt;mso-wrap-distance-top:0;mso-wrap-distance-right:9pt;mso-wrap-distance-bottom:0;mso-position-horizontal:absolute;mso-position-horizontal-relative:text;mso-position-vertical:absolute;mso-position-vertical-relative:text" o:gfxdata="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">
+                <v:imagedata r:id="rId19" o:title=""/>
+              </v:shape>
+            </w:pict>
+          </mc:Fallback>
+        </mc:AlternateContent>
+      </w:r>
+      <w:r>
+        <w:rPr>
+          <w:noProof/>
+        </w:rPr>
+        <mc:AlternateContent>
+          <mc:Choice Requires="wpi">
+            <w:drawing>
+              <wp:anchor distT="0" distB="0" distL="114300" distR="114300" simplePos="0" relativeHeight="251663360" behindDoc="0" locked="0" layoutInCell="1" allowOverlap="1" wp14:anchorId="330D270D" wp14:editId="00AADF34">
+                <wp:simplePos x="0" y="0"/>
+                <wp:positionH relativeFrom="column">
+                  <wp:posOffset>7636306</wp:posOffset>
+                </wp:positionH>
+                <wp:positionV relativeFrom="paragraph">
+                  <wp:posOffset>351533</wp:posOffset>
+                </wp:positionV>
+                <wp:extent cx="30706" cy="13747"/>
+                <wp:effectExtent l="38100" t="38100" r="45720" b="43815"/>
+                <wp:wrapNone/>
+                <wp:docPr id="3" name="Ink 3"/>
+                <wp:cNvGraphicFramePr/>
+                <a:graphic xmlns:a="http://schemas.openxmlformats.org/drawingml/2006/main">
+                  <a:graphicData uri="http://schemas.microsoft.com/office/word/2010/wordprocessingInk">
+                    <w14:contentPart bwMode="auto" r:id="rId20">
+                      <w14:nvContentPartPr>
+                        <w14:cNvContentPartPr/>
+                      </w14:nvContentPartPr>
+                      <w14:xfrm>
+                        <a:off x="0" y="0"/>
+                        <a:ext cx="30706" cy="13747"/>
+                      </w14:xfrm>
+                    </w14:contentPart>
+                  </a:graphicData>
+                </a:graphic>
+              </wp:anchor>
+            </w:drawing>
+          </mc:Choice>
+          <mc:Fallback>
+            <w:pict>
+              <v:shape w14:anchorId="5C2A8692" id="Ink 3" o:spid="_x0000_s1026" type="#_x0000_t75" style="position:absolute;margin-left:600.95pt;margin-top:27.35pt;width:3.1pt;height:1.85pt;z-index:251663360;visibility:visible;mso-wrap-style:square;mso-wrap-distance-left:9pt;mso-wrap-distance-top:0;mso-wrap-distance-right:9pt;mso-wrap-distance-bottom:0;mso-position-horizontal:absolute;mso-position-horizontal-relative:text;mso-position-vertical:absolute;mso-position-vertical-relative:text" o:gfxdata="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">
+                <v:imagedata r:id="rId21" o:title=""/>
+              </v:shape>
+            </w:pict>
+          </mc:Fallback>
+        </mc:AlternateContent>
+      </w:r>
       <w:r>
         <w:t xml:space="preserve">Computer games have made their way into the classroom as a way of interactive learning, but have their own problems. Looking at the existing market, </w:t>
       </w:r>
@@ -439,7 +693,6 @@
       <w:r>
         <w:t xml:space="preserve"> is the most commonly platform within the British school system. These games lack replay ability, and have a fixed structure with little replay ability, as well as lacking variety. A small selection of games which would only be ideal for one single session. Other commercial products such as </w:t>
       </w:r>
-      <w:proofErr w:type="spellStart"/>
       <w:r>
         <w:rPr>
           <w:i/>
@@ -458,7 +711,6 @@
         </w:rPr>
         <w:t>sSpell</w:t>
       </w:r>
-      <w:proofErr w:type="spellEnd"/>
       <w:sdt>
         <w:sdtPr>
           <w:rPr>
@@ -565,18 +817,10 @@
         <w:t>Adobe Flash Player</w:t>
       </w:r>
       <w:r>
-        <w:t xml:space="preserve">, which is soon to become an unsupported </w:t>
-      </w:r>
-      <w:proofErr w:type="gramStart"/>
-      <w:r>
-        <w:t>plugin</w:t>
+        <w:t>, which is soon to become an unsupported plugin</w:t>
       </w:r>
       <w:r>
-        <w:t>[</w:t>
-      </w:r>
-      <w:proofErr w:type="gramEnd"/>
-      <w:r>
-        <w:t>]</w:t>
+        <w:t>[]</w:t>
       </w:r>
       <w:r>
         <w:t xml:space="preserve">, as well as being incompatible with IOS devices which have an </w:t>
@@ -588,10 +832,19 @@
         <w:t>64</w:t>
       </w:r>
       <w:r>
-        <w:t>% share of tab</w:t>
+        <w:t xml:space="preserve">% share of </w:t>
       </w:r>
       <w:r>
-        <w:t>lets and mobile devices market</w:t>
+        <w:t xml:space="preserve">the </w:t>
+      </w:r>
+      <w:r>
+        <w:t>tab</w:t>
+      </w:r>
+      <w:r>
+        <w:t>lets</w:t>
+      </w:r>
+      <w:r>
+        <w:t xml:space="preserve"> market</w:t>
       </w:r>
       <w:sdt>
         <w:sdtPr>
@@ -623,7 +876,6 @@
       <w:r>
         <w:t xml:space="preserve">. Schools are increasingly acquiring iPad’s in particular for educational purposes. </w:t>
       </w:r>
-      <w:proofErr w:type="spellStart"/>
       <w:r>
         <w:rPr>
           <w:i/>
@@ -648,7 +900,6 @@
         </w:rPr>
         <w:t>Spell</w:t>
       </w:r>
-      <w:proofErr w:type="spellEnd"/>
       <w:r>
         <w:t xml:space="preserve"> also includes adverts which are inappropriate for children</w:t>
       </w:r>
@@ -707,14 +958,14 @@
             <wp:docPr id="2" name="Chart 2">
               <a:extLst xmlns:a="http://schemas.openxmlformats.org/drawingml/2006/main">
                 <a:ext uri="{FF2B5EF4-FFF2-40B4-BE49-F238E27FC236}">
-                  <a16:creationId xmlns="" xmlns:cx="http://schemas.microsoft.com/office/drawing/2014/chartex" xmlns:cx1="http://schemas.microsoft.com/office/drawing/2015/9/8/chartex" xmlns:cx2="http://schemas.microsoft.com/office/drawing/2015/10/21/chartex" xmlns:cx3="http://schemas.microsoft.com/office/drawing/2016/5/9/chartex" xmlns:cx4="http://schemas.microsoft.com/office/drawing/2016/5/10/chartex" xmlns:cx5="http://schemas.microsoft.com/office/drawing/2016/5/11/chartex" xmlns:cx6="http://schemas.microsoft.com/office/drawing/2016/5/12/chartex" xmlns:cx7="http://schemas.microsoft.com/office/drawing/2016/5/13/chartex" xmlns:cx8="http://schemas.microsoft.com/office/drawing/2016/5/14/chartex" xmlns:aink="http://schemas.microsoft.com/office/drawing/2016/ink" xmlns:am3d="http://schemas.microsoft.com/office/drawing/2017/model3d" xmlns:o="urn:schemas-microsoft-com:office:office" xmlns:v="urn:schemas-microsoft-com:vml" xmlns:w10="urn:schemas-microsoft-com:office:word" xmlns:w="http://schemas.openxmlformats.org/wordprocessingml/2006/main" xmlns:w16cid="http://schemas.microsoft.com/office/word/2016/wordml/cid" xmlns:w16se="http://schemas.microsoft.com/office/word/2015/wordml/symex" xmlns:a16="http://schemas.microsoft.com/office/drawing/2014/main" id="{68BB295E-0C12-4EDF-854A-8EA305E7AD85}"/>
+                  <a16:creationId xmlns:a16="http://schemas.microsoft.com/office/drawing/2014/main" id="{68BB295E-0C12-4EDF-854A-8EA305E7AD85}"/>
                 </a:ext>
               </a:extLst>
             </wp:docPr>
             <wp:cNvGraphicFramePr/>
             <a:graphic xmlns:a="http://schemas.openxmlformats.org/drawingml/2006/main">
               <a:graphicData uri="http://schemas.openxmlformats.org/drawingml/2006/chart">
-                <c:chart xmlns:c="http://schemas.openxmlformats.org/drawingml/2006/chart" xmlns:r="http://schemas.openxmlformats.org/officeDocument/2006/relationships" r:id="rId10"/>
+                <c:chart xmlns:c="http://schemas.openxmlformats.org/drawingml/2006/chart" xmlns:r="http://schemas.openxmlformats.org/officeDocument/2006/relationships" r:id="rId22"/>
               </a:graphicData>
             </a:graphic>
             <wp14:sizeRelH relativeFrom="margin">
@@ -746,14 +997,14 @@
             <wp:docPr id="1" name="Chart 1">
               <a:extLst xmlns:a="http://schemas.openxmlformats.org/drawingml/2006/main">
                 <a:ext uri="{FF2B5EF4-FFF2-40B4-BE49-F238E27FC236}">
-                  <a16:creationId xmlns="" xmlns:cx="http://schemas.microsoft.com/office/drawing/2014/chartex" xmlns:cx1="http://schemas.microsoft.com/office/drawing/2015/9/8/chartex" xmlns:cx2="http://schemas.microsoft.com/office/drawing/2015/10/21/chartex" xmlns:cx3="http://schemas.microsoft.com/office/drawing/2016/5/9/chartex" xmlns:cx4="http://schemas.microsoft.com/office/drawing/2016/5/10/chartex" xmlns:cx5="http://schemas.microsoft.com/office/drawing/2016/5/11/chartex" xmlns:cx6="http://schemas.microsoft.com/office/drawing/2016/5/12/chartex" xmlns:cx7="http://schemas.microsoft.com/office/drawing/2016/5/13/chartex" xmlns:cx8="http://schemas.microsoft.com/office/drawing/2016/5/14/chartex" xmlns:aink="http://schemas.microsoft.com/office/drawing/2016/ink" xmlns:am3d="http://schemas.microsoft.com/office/drawing/2017/model3d" xmlns:o="urn:schemas-microsoft-com:office:office" xmlns:v="urn:schemas-microsoft-com:vml" xmlns:w10="urn:schemas-microsoft-com:office:word" xmlns:w="http://schemas.openxmlformats.org/wordprocessingml/2006/main" xmlns:w16cid="http://schemas.microsoft.com/office/word/2016/wordml/cid" xmlns:w16se="http://schemas.microsoft.com/office/word/2015/wordml/symex" xmlns:a16="http://schemas.microsoft.com/office/drawing/2014/main" id="{B623DD05-7610-48DE-9F73-598B6E50739D}"/>
+                  <a16:creationId xmlns:a16="http://schemas.microsoft.com/office/drawing/2014/main" id="{B623DD05-7610-48DE-9F73-598B6E50739D}"/>
                 </a:ext>
               </a:extLst>
             </wp:docPr>
             <wp:cNvGraphicFramePr/>
             <a:graphic xmlns:a="http://schemas.openxmlformats.org/drawingml/2006/main">
               <a:graphicData uri="http://schemas.openxmlformats.org/drawingml/2006/chart">
-                <c:chart xmlns:c="http://schemas.openxmlformats.org/drawingml/2006/chart" xmlns:r="http://schemas.openxmlformats.org/officeDocument/2006/relationships" r:id="rId11"/>
+                <c:chart xmlns:c="http://schemas.openxmlformats.org/drawingml/2006/chart" xmlns:r="http://schemas.openxmlformats.org/officeDocument/2006/relationships" r:id="rId23"/>
               </a:graphicData>
             </a:graphic>
             <wp14:sizeRelH relativeFrom="margin">
@@ -802,15 +1053,7 @@
         <w:t xml:space="preserve"> </w:t>
       </w:r>
       <w:r>
-        <w:t xml:space="preserve">identifies a problem with the current </w:t>
-      </w:r>
-      <w:proofErr w:type="spellStart"/>
-      <w:r>
-        <w:t>mindset</w:t>
-      </w:r>
-      <w:proofErr w:type="spellEnd"/>
-      <w:r>
-        <w:t xml:space="preserve"> towards teaching.</w:t>
+        <w:t>identifies a problem with the current mindset towards teaching.</w:t>
       </w:r>
       <w:r>
         <w:t xml:space="preserve"> Education quality is assessed on whether a child reaches an expected standard which is set by the government. </w:t>
@@ -1100,15 +1343,7 @@
         </w:sdtContent>
       </w:sdt>
       <w:r>
-        <w:t xml:space="preserve"> are not at the appropriate level set by the government for their individual </w:t>
-      </w:r>
-      <w:proofErr w:type="gramStart"/>
-      <w:r>
-        <w:t>ability ,</w:t>
-      </w:r>
-      <w:proofErr w:type="gramEnd"/>
-      <w:r>
-        <w:t xml:space="preserve"> and for writing, it is </w:t>
+        <w:t xml:space="preserve"> are not at the appropriate level set by the government for their individual ability , and for writing, it is </w:t>
       </w:r>
       <w:r>
         <w:rPr>
@@ -1166,11 +1401,7 @@
         </w:sdtContent>
       </w:sdt>
       <w:r>
-        <w:t xml:space="preserve">. Nearly half of all children in Key Stage 1 within England are either below or above the </w:t>
-      </w:r>
-      <w:r>
-        <w:lastRenderedPageBreak/>
-        <w:t xml:space="preserve">standards, indicating </w:t>
+        <w:t xml:space="preserve">. Nearly half of all children in Key Stage 1 within England are either below or above the standards, indicating </w:t>
       </w:r>
       <w:r>
         <w:t xml:space="preserve">that students are left behind or held back. This is a problem with the traditional teaching method, as the curriculum is designed for the average as </w:t>
@@ -1182,7 +1413,11 @@
         <w:t xml:space="preserve"> to the individual. Nearly half of pupils have their education compromised in some manner.</w:t>
       </w:r>
       <w:r>
-        <w:t xml:space="preserve"> Another issue identified within the data, is the discrepancy </w:t>
+        <w:t xml:space="preserve"> Another issue identified within the data, is the </w:t>
+      </w:r>
+      <w:r>
+        <w:lastRenderedPageBreak/>
+        <w:t xml:space="preserve">discrepancy </w:t>
       </w:r>
       <w:r>
         <w:t>between boys and girls (Figure 3). Using the traditional teaching techniques, girls outperform boys considerably.</w:t>
@@ -1226,7 +1461,7 @@
                     <pic:cNvPicPr/>
                   </pic:nvPicPr>
                   <pic:blipFill>
-                    <a:blip r:embed="rId12">
+                    <a:blip r:embed="rId24">
                       <a:extLst>
                         <a:ext uri="{28A0092B-C50C-407E-A947-70E740481C1C}">
                           <a14:useLocalDpi xmlns:a14="http://schemas.microsoft.com/office/drawing/2010/main" val="0"/>
@@ -1610,15 +1845,7 @@
         <w:t xml:space="preserve"> </w:t>
       </w:r>
       <w:r>
-        <w:t xml:space="preserve">The game’s will have a dynamic difficulty, i.e. the difficulty of each session that the child plays of a game will be based on their previous performance. As a child progresses through the games, the games will adapt. If </w:t>
-      </w:r>
-      <w:proofErr w:type="gramStart"/>
-      <w:r>
-        <w:t>a child struggles</w:t>
-      </w:r>
-      <w:proofErr w:type="gramEnd"/>
-      <w:r>
-        <w:t xml:space="preserve"> with a certain area, then the </w:t>
+        <w:t xml:space="preserve">The game’s will have a dynamic difficulty, i.e. the difficulty of each session that the child plays of a game will be based on their previous performance. As a child progresses through the games, the games will adapt. If a child struggles with a certain area, then the </w:t>
       </w:r>
       <w:r>
         <w:t>words within the games</w:t>
@@ -1679,19 +1906,8 @@
       </w:r>
     </w:p>
     <w:p>
-      <w:commentRangeStart w:id="0"/>
       <w:r>
-        <w:t>The</w:t>
-      </w:r>
-      <w:commentRangeEnd w:id="0"/>
-      <w:r>
-        <w:rPr>
-          <w:rStyle w:val="CommentReference"/>
-        </w:rPr>
-        <w:commentReference w:id="0"/>
-      </w:r>
-      <w:r>
-        <w:t xml:space="preserve"> </w:t>
+        <w:t xml:space="preserve">The </w:t>
       </w:r>
       <w:r>
         <w:t>aim of our project is to create a software game for school pupils that teaches them key literacy skills and adapts to their individual learning style, whilst also providing feedback to their teacher.</w:t>
@@ -1733,12 +1949,7 @@
         <w:jc w:val="both"/>
       </w:pPr>
       <w:r>
-        <w:t>The games must ha</w:t>
-      </w:r>
-      <w:bookmarkStart w:id="1" w:name="_GoBack"/>
-      <w:bookmarkEnd w:id="1"/>
-      <w:r>
-        <w:t>ve an educational value</w:t>
+        <w:t>The games must have an educational value</w:t>
       </w:r>
       <w:r>
         <w:t xml:space="preserve"> </w:t>
@@ -1775,7 +1986,6 @@
         <w:jc w:val="both"/>
       </w:pPr>
       <w:r>
-        <w:lastRenderedPageBreak/>
         <w:t>Objec</w:t>
       </w:r>
       <w:r>
@@ -1805,6 +2015,7 @@
         <w:jc w:val="both"/>
       </w:pPr>
       <w:r>
+        <w:lastRenderedPageBreak/>
         <w:t>Each game must be part of the curriculum, and will test either Reading, Spelling or Phonics.</w:t>
       </w:r>
     </w:p>
@@ -1868,9 +2079,8 @@
         </w:numPr>
         <w:jc w:val="both"/>
       </w:pPr>
-      <w:r>
-        <w:t xml:space="preserve"> </w:t>
-      </w:r>
+      <w:bookmarkStart w:id="0" w:name="_GoBack"/>
+      <w:bookmarkEnd w:id="0"/>
       <w:r>
         <w:t>Ability for the games to be played as individuals, but also as a group activity.</w:t>
       </w:r>
@@ -1904,7 +2114,6 @@
         <w:pStyle w:val="Heading2"/>
         <w:jc w:val="both"/>
       </w:pPr>
-      <w:proofErr w:type="spellStart"/>
       <w:r>
         <w:t>W</w:t>
       </w:r>
@@ -1914,17 +2123,11 @@
       <w:r>
         <w:t>plan</w:t>
       </w:r>
-      <w:proofErr w:type="spellEnd"/>
     </w:p>
     <w:p/>
     <w:p>
-      <w:proofErr w:type="spellStart"/>
       <w:r>
-        <w:t>Workplan</w:t>
-      </w:r>
-      <w:proofErr w:type="spellEnd"/>
-      <w:r>
-        <w:t xml:space="preserve"> is made up of an overall Gantt Chart with specific milestones.</w:t>
+        <w:t>Workplan is made up of an overall Gantt Chart with specific milestones.</w:t>
       </w:r>
     </w:p>
     <w:p>
@@ -2159,11 +2362,9 @@
       <w:pPr>
         <w:jc w:val="both"/>
       </w:pPr>
-      <w:proofErr w:type="spellStart"/>
       <w:r>
         <w:t>Gannt</w:t>
       </w:r>
-      <w:proofErr w:type="spellEnd"/>
       <w:r>
         <w:t xml:space="preserve"> Chart</w:t>
       </w:r>
@@ -2226,11 +2427,6 @@
     </w:p>
     <w:p/>
     <w:p/>
-    <w:p/>
-    <w:p/>
-    <w:p/>
-    <w:p/>
-    <w:p/>
     <w:p>
       <w:pPr>
         <w:sectPr>
@@ -2248,36 +2444,36 @@
         <w:tblLook w:val="04A0" w:firstRow="1" w:lastRow="0" w:firstColumn="1" w:lastColumn="0" w:noHBand="0" w:noVBand="1"/>
       </w:tblPr>
       <w:tblGrid>
-        <w:gridCol w:w="2244"/>
+        <w:gridCol w:w="2204"/>
         <w:gridCol w:w="420"/>
         <w:gridCol w:w="420"/>
         <w:gridCol w:w="420"/>
         <w:gridCol w:w="420"/>
         <w:gridCol w:w="420"/>
-        <w:gridCol w:w="419"/>
-        <w:gridCol w:w="419"/>
-        <w:gridCol w:w="419"/>
-        <w:gridCol w:w="419"/>
-        <w:gridCol w:w="419"/>
-        <w:gridCol w:w="419"/>
-        <w:gridCol w:w="419"/>
-        <w:gridCol w:w="419"/>
-        <w:gridCol w:w="419"/>
-        <w:gridCol w:w="419"/>
-        <w:gridCol w:w="419"/>
-        <w:gridCol w:w="419"/>
-        <w:gridCol w:w="419"/>
-        <w:gridCol w:w="419"/>
-        <w:gridCol w:w="419"/>
-        <w:gridCol w:w="419"/>
-        <w:gridCol w:w="419"/>
-        <w:gridCol w:w="419"/>
-        <w:gridCol w:w="419"/>
-        <w:gridCol w:w="419"/>
-        <w:gridCol w:w="419"/>
-        <w:gridCol w:w="419"/>
-        <w:gridCol w:w="419"/>
-        <w:gridCol w:w="419"/>
+        <w:gridCol w:w="420"/>
+        <w:gridCol w:w="420"/>
+        <w:gridCol w:w="420"/>
+        <w:gridCol w:w="420"/>
+        <w:gridCol w:w="420"/>
+        <w:gridCol w:w="420"/>
+        <w:gridCol w:w="420"/>
+        <w:gridCol w:w="420"/>
+        <w:gridCol w:w="421"/>
+        <w:gridCol w:w="421"/>
+        <w:gridCol w:w="421"/>
+        <w:gridCol w:w="421"/>
+        <w:gridCol w:w="421"/>
+        <w:gridCol w:w="421"/>
+        <w:gridCol w:w="421"/>
+        <w:gridCol w:w="421"/>
+        <w:gridCol w:w="421"/>
+        <w:gridCol w:w="421"/>
+        <w:gridCol w:w="421"/>
+        <w:gridCol w:w="421"/>
+        <w:gridCol w:w="421"/>
+        <w:gridCol w:w="421"/>
+        <w:gridCol w:w="421"/>
+        <w:gridCol w:w="421"/>
       </w:tblGrid>
       <w:tr>
         <w:trPr>
@@ -17228,18 +17424,8 @@
                 <w:color w:val="000000"/>
                 <w:lang w:eastAsia="en-GB"/>
               </w:rPr>
-              <w:t xml:space="preserve">Word recognition </w:t>
+              <w:t>Word recognition M.L</w:t>
             </w:r>
-            <w:proofErr w:type="gramStart"/>
-            <w:r>
-              <w:rPr>
-                <w:rFonts w:ascii="Calibri" w:eastAsia="Times New Roman" w:hAnsi="Calibri" w:cs="Calibri"/>
-                <w:color w:val="000000"/>
-                <w:lang w:eastAsia="en-GB"/>
-              </w:rPr>
-              <w:t>M.L</w:t>
-            </w:r>
-            <w:proofErr w:type="gramEnd"/>
           </w:p>
         </w:tc>
         <w:tc>
@@ -18098,18 +18284,8 @@
                 <w:color w:val="000000"/>
                 <w:lang w:eastAsia="en-GB"/>
               </w:rPr>
-              <w:t xml:space="preserve">Specialised word selection </w:t>
+              <w:t>Specialised word selection M.L</w:t>
             </w:r>
-            <w:proofErr w:type="gramStart"/>
-            <w:r>
-              <w:rPr>
-                <w:rFonts w:ascii="Calibri" w:eastAsia="Times New Roman" w:hAnsi="Calibri" w:cs="Calibri"/>
-                <w:color w:val="000000"/>
-                <w:lang w:eastAsia="en-GB"/>
-              </w:rPr>
-              <w:t>M.L</w:t>
-            </w:r>
-            <w:proofErr w:type="gramEnd"/>
           </w:p>
         </w:tc>
         <w:tc>
@@ -23456,35 +23632,8 @@
 </w:document>
 </file>
 
-<file path=word/comments.xml><?xml version="1.0" encoding="utf-8"?>
-<w:comments xmlns:wpc="http://schemas.microsoft.com/office/word/2010/wordprocessingCanvas" xmlns:mo="http://schemas.microsoft.com/office/mac/office/2008/main" xmlns:mc="http://schemas.openxmlformats.org/markup-compatibility/2006" xmlns:mv="urn:schemas-microsoft-com:mac:vml" xmlns:o="urn:schemas-microsoft-com:office:office" xmlns:r="http://schemas.openxmlformats.org/officeDocument/2006/relationships" xmlns:m="http://schemas.openxmlformats.org/officeDocument/2006/math" xmlns:v="urn:schemas-microsoft-com:vml" xmlns:wp14="http://schemas.microsoft.com/office/word/2010/wordprocessingDrawing" xmlns:wp="http://schemas.openxmlformats.org/drawingml/2006/wordprocessingDrawing" xmlns:w10="urn:schemas-microsoft-com:office:word" xmlns:w="http://schemas.openxmlformats.org/wordprocessingml/2006/main" xmlns:w14="http://schemas.microsoft.com/office/word/2010/wordml" xmlns:w15="http://schemas.microsoft.com/office/word/2012/wordml" xmlns:wpg="http://schemas.microsoft.com/office/word/2010/wordprocessingGroup" xmlns:wpi="http://schemas.microsoft.com/office/word/2010/wordprocessingInk" xmlns:wne="http://schemas.microsoft.com/office/word/2006/wordml" xmlns:wps="http://schemas.microsoft.com/office/word/2010/wordprocessingShape" mc:Ignorable="w14 w15 wp14">
-  <w:comment w:id="0" w:author="Cate Lawrence" w:date="2017-10-12T00:45:00Z" w:initials="CL">
-    <w:p>
-      <w:pPr>
-        <w:pStyle w:val="CommentText"/>
-      </w:pPr>
-      <w:r>
-        <w:rPr>
-          <w:rStyle w:val="CommentReference"/>
-        </w:rPr>
-        <w:annotationRef/>
-      </w:r>
-      <w:r>
-        <w:t>Have attempted written a single sentence aim</w:t>
-      </w:r>
-    </w:p>
-  </w:comment>
-</w:comments>
-</file>
-
-<file path=word/commentsExtended.xml><?xml version="1.0" encoding="utf-8"?>
-<w15:commentsEx xmlns:wpc="http://schemas.microsoft.com/office/word/2010/wordprocessingCanvas" xmlns:mo="http://schemas.microsoft.com/office/mac/office/2008/main" xmlns:mc="http://schemas.openxmlformats.org/markup-compatibility/2006" xmlns:mv="urn:schemas-microsoft-com:mac:vml" xmlns:o="urn:schemas-microsoft-com:office:office" xmlns:r="http://schemas.openxmlformats.org/officeDocument/2006/relationships" xmlns:m="http://schemas.openxmlformats.org/officeDocument/2006/math" xmlns:v="urn:schemas-microsoft-com:vml" xmlns:wp14="http://schemas.microsoft.com/office/word/2010/wordprocessingDrawing" xmlns:wp="http://schemas.openxmlformats.org/drawingml/2006/wordprocessingDrawing" xmlns:w10="urn:schemas-microsoft-com:office:word" xmlns:w="http://schemas.openxmlformats.org/wordprocessingml/2006/main" xmlns:w14="http://schemas.microsoft.com/office/word/2010/wordml" xmlns:w15="http://schemas.microsoft.com/office/word/2012/wordml" xmlns:wpg="http://schemas.microsoft.com/office/word/2010/wordprocessingGroup" xmlns:wpi="http://schemas.microsoft.com/office/word/2010/wordprocessingInk" xmlns:wne="http://schemas.microsoft.com/office/word/2006/wordml" xmlns:wps="http://schemas.microsoft.com/office/word/2010/wordprocessingShape" mc:Ignorable="w14 w15 wp14">
-  <w15:commentEx w15:paraId="1157F717" w15:done="0"/>
-</w15:commentsEx>
-</file>
-
 <file path=word/endnotes.xml><?xml version="1.0" encoding="utf-8"?>
-<w:endnotes xmlns:wpc="http://schemas.microsoft.com/office/word/2010/wordprocessingCanvas" xmlns:mo="http://schemas.microsoft.com/office/mac/office/2008/main" xmlns:mc="http://schemas.openxmlformats.org/markup-compatibility/2006" xmlns:mv="urn:schemas-microsoft-com:mac:vml" xmlns:o="urn:schemas-microsoft-com:office:office" xmlns:r="http://schemas.openxmlformats.org/officeDocument/2006/relationships" xmlns:m="http://schemas.openxmlformats.org/officeDocument/2006/math" xmlns:v="urn:schemas-microsoft-com:vml" xmlns:wp14="http://schemas.microsoft.com/office/word/2010/wordprocessingDrawing" xmlns:wp="http://schemas.openxmlformats.org/drawingml/2006/wordprocessingDrawing" xmlns:w10="urn:schemas-microsoft-com:office:word" xmlns:w="http://schemas.openxmlformats.org/wordprocessingml/2006/main" xmlns:w14="http://schemas.microsoft.com/office/word/2010/wordml" xmlns:w15="http://schemas.microsoft.com/office/word/2012/wordml" xmlns:wpg="http://schemas.microsoft.com/office/word/2010/wordprocessingGroup" xmlns:wpi="http://schemas.microsoft.com/office/word/2010/wordprocessingInk" xmlns:wne="http://schemas.microsoft.com/office/word/2006/wordml" xmlns:wps="http://schemas.microsoft.com/office/word/2010/wordprocessingShape" mc:Ignorable="w14 w15 wp14">
+<w:endnotes xmlns:wpc="http://schemas.microsoft.com/office/word/2010/wordprocessingCanvas" xmlns:cx="http://schemas.microsoft.com/office/drawing/2014/chartex" xmlns:cx1="http://schemas.microsoft.com/office/drawing/2015/9/8/chartex" xmlns:cx2="http://schemas.microsoft.com/office/drawing/2015/10/21/chartex" xmlns:cx3="http://schemas.microsoft.com/office/drawing/2016/5/9/chartex" xmlns:cx4="http://schemas.microsoft.com/office/drawing/2016/5/10/chartex" xmlns:cx5="http://schemas.microsoft.com/office/drawing/2016/5/11/chartex" xmlns:cx6="http://schemas.microsoft.com/office/drawing/2016/5/12/chartex" xmlns:cx7="http://schemas.microsoft.com/office/drawing/2016/5/13/chartex" xmlns:cx8="http://schemas.microsoft.com/office/drawing/2016/5/14/chartex" xmlns:mc="http://schemas.openxmlformats.org/markup-compatibility/2006" xmlns:aink="http://schemas.microsoft.com/office/drawing/2016/ink" xmlns:am3d="http://schemas.microsoft.com/office/drawing/2017/model3d" xmlns:o="urn:schemas-microsoft-com:office:office" xmlns:r="http://schemas.openxmlformats.org/officeDocument/2006/relationships" xmlns:m="http://schemas.openxmlformats.org/officeDocument/2006/math" xmlns:v="urn:schemas-microsoft-com:vml" xmlns:wp14="http://schemas.microsoft.com/office/word/2010/wordprocessingDrawing" xmlns:wp="http://schemas.openxmlformats.org/drawingml/2006/wordprocessingDrawing" xmlns:w10="urn:schemas-microsoft-com:office:word" xmlns:w="http://schemas.openxmlformats.org/wordprocessingml/2006/main" xmlns:w14="http://schemas.microsoft.com/office/word/2010/wordml" xmlns:w15="http://schemas.microsoft.com/office/word/2012/wordml" xmlns:w16cid="http://schemas.microsoft.com/office/word/2016/wordml/cid" xmlns:w16se="http://schemas.microsoft.com/office/word/2015/wordml/symex" xmlns:wpg="http://schemas.microsoft.com/office/word/2010/wordprocessingGroup" xmlns:wpi="http://schemas.microsoft.com/office/word/2010/wordprocessingInk" xmlns:wne="http://schemas.microsoft.com/office/word/2006/wordml" xmlns:wps="http://schemas.microsoft.com/office/word/2010/wordprocessingShape" mc:Ignorable="w14 w15 w16se w16cid wp14">
   <w:endnote w:type="separator" w:id="-1">
     <w:p>
       <w:pPr>
@@ -23509,7 +23658,7 @@
 </file>
 
 <file path=word/footnotes.xml><?xml version="1.0" encoding="utf-8"?>
-<w:footnotes xmlns:wpc="http://schemas.microsoft.com/office/word/2010/wordprocessingCanvas" xmlns:mo="http://schemas.microsoft.com/office/mac/office/2008/main" xmlns:mc="http://schemas.openxmlformats.org/markup-compatibility/2006" xmlns:mv="urn:schemas-microsoft-com:mac:vml" xmlns:o="urn:schemas-microsoft-com:office:office" xmlns:r="http://schemas.openxmlformats.org/officeDocument/2006/relationships" xmlns:m="http://schemas.openxmlformats.org/officeDocument/2006/math" xmlns:v="urn:schemas-microsoft-com:vml" xmlns:wp14="http://schemas.microsoft.com/office/word/2010/wordprocessingDrawing" xmlns:wp="http://schemas.openxmlformats.org/drawingml/2006/wordprocessingDrawing" xmlns:w10="urn:schemas-microsoft-com:office:word" xmlns:w="http://schemas.openxmlformats.org/wordprocessingml/2006/main" xmlns:w14="http://schemas.microsoft.com/office/word/2010/wordml" xmlns:w15="http://schemas.microsoft.com/office/word/2012/wordml" xmlns:wpg="http://schemas.microsoft.com/office/word/2010/wordprocessingGroup" xmlns:wpi="http://schemas.microsoft.com/office/word/2010/wordprocessingInk" xmlns:wne="http://schemas.microsoft.com/office/word/2006/wordml" xmlns:wps="http://schemas.microsoft.com/office/word/2010/wordprocessingShape" mc:Ignorable="w14 w15 wp14">
+<w:footnotes xmlns:wpc="http://schemas.microsoft.com/office/word/2010/wordprocessingCanvas" xmlns:cx="http://schemas.microsoft.com/office/drawing/2014/chartex" xmlns:cx1="http://schemas.microsoft.com/office/drawing/2015/9/8/chartex" xmlns:cx2="http://schemas.microsoft.com/office/drawing/2015/10/21/chartex" xmlns:cx3="http://schemas.microsoft.com/office/drawing/2016/5/9/chartex" xmlns:cx4="http://schemas.microsoft.com/office/drawing/2016/5/10/chartex" xmlns:cx5="http://schemas.microsoft.com/office/drawing/2016/5/11/chartex" xmlns:cx6="http://schemas.microsoft.com/office/drawing/2016/5/12/chartex" xmlns:cx7="http://schemas.microsoft.com/office/drawing/2016/5/13/chartex" xmlns:cx8="http://schemas.microsoft.com/office/drawing/2016/5/14/chartex" xmlns:mc="http://schemas.openxmlformats.org/markup-compatibility/2006" xmlns:aink="http://schemas.microsoft.com/office/drawing/2016/ink" xmlns:am3d="http://schemas.microsoft.com/office/drawing/2017/model3d" xmlns:o="urn:schemas-microsoft-com:office:office" xmlns:r="http://schemas.openxmlformats.org/officeDocument/2006/relationships" xmlns:m="http://schemas.openxmlformats.org/officeDocument/2006/math" xmlns:v="urn:schemas-microsoft-com:vml" xmlns:wp14="http://schemas.microsoft.com/office/word/2010/wordprocessingDrawing" xmlns:wp="http://schemas.openxmlformats.org/drawingml/2006/wordprocessingDrawing" xmlns:w10="urn:schemas-microsoft-com:office:word" xmlns:w="http://schemas.openxmlformats.org/wordprocessingml/2006/main" xmlns:w14="http://schemas.microsoft.com/office/word/2010/wordml" xmlns:w15="http://schemas.microsoft.com/office/word/2012/wordml" xmlns:w16cid="http://schemas.microsoft.com/office/word/2016/wordml/cid" xmlns:w16se="http://schemas.microsoft.com/office/word/2015/wordml/symex" xmlns:wpg="http://schemas.microsoft.com/office/word/2010/wordprocessingGroup" xmlns:wpi="http://schemas.microsoft.com/office/word/2010/wordprocessingInk" xmlns:wne="http://schemas.microsoft.com/office/word/2006/wordml" xmlns:wps="http://schemas.microsoft.com/office/word/2010/wordprocessingShape" mc:Ignorable="w14 w15 w16se w16cid wp14">
   <w:footnote w:type="separator" w:id="-1">
     <w:p>
       <w:pPr>
@@ -23534,8 +23683,8 @@
 </file>
 
 <file path=word/numbering.xml><?xml version="1.0" encoding="utf-8"?>
-<w:numbering xmlns:wpc="http://schemas.microsoft.com/office/word/2010/wordprocessingCanvas" xmlns:mo="http://schemas.microsoft.com/office/mac/office/2008/main" xmlns:mc="http://schemas.openxmlformats.org/markup-compatibility/2006" xmlns:mv="urn:schemas-microsoft-com:mac:vml" xmlns:o="urn:schemas-microsoft-com:office:office" xmlns:r="http://schemas.openxmlformats.org/officeDocument/2006/relationships" xmlns:m="http://schemas.openxmlformats.org/officeDocument/2006/math" xmlns:v="urn:schemas-microsoft-com:vml" xmlns:wp14="http://schemas.microsoft.com/office/word/2010/wordprocessingDrawing" xmlns:wp="http://schemas.openxmlformats.org/drawingml/2006/wordprocessingDrawing" xmlns:w10="urn:schemas-microsoft-com:office:word" xmlns:w="http://schemas.openxmlformats.org/wordprocessingml/2006/main" xmlns:w14="http://schemas.microsoft.com/office/word/2010/wordml" xmlns:w15="http://schemas.microsoft.com/office/word/2012/wordml" xmlns:wpg="http://schemas.microsoft.com/office/word/2010/wordprocessingGroup" xmlns:wpi="http://schemas.microsoft.com/office/word/2010/wordprocessingInk" xmlns:wne="http://schemas.microsoft.com/office/word/2006/wordml" xmlns:wps="http://schemas.microsoft.com/office/word/2010/wordprocessingShape" mc:Ignorable="w14 w15 wp14">
-  <w:abstractNum w:abstractNumId="0">
+<w:numbering xmlns:wpc="http://schemas.microsoft.com/office/word/2010/wordprocessingCanvas" xmlns:cx="http://schemas.microsoft.com/office/drawing/2014/chartex" xmlns:cx1="http://schemas.microsoft.com/office/drawing/2015/9/8/chartex" xmlns:cx2="http://schemas.microsoft.com/office/drawing/2015/10/21/chartex" xmlns:cx3="http://schemas.microsoft.com/office/drawing/2016/5/9/chartex" xmlns:cx4="http://schemas.microsoft.com/office/drawing/2016/5/10/chartex" xmlns:cx5="http://schemas.microsoft.com/office/drawing/2016/5/11/chartex" xmlns:cx6="http://schemas.microsoft.com/office/drawing/2016/5/12/chartex" xmlns:cx7="http://schemas.microsoft.com/office/drawing/2016/5/13/chartex" xmlns:cx8="http://schemas.microsoft.com/office/drawing/2016/5/14/chartex" xmlns:mc="http://schemas.openxmlformats.org/markup-compatibility/2006" xmlns:aink="http://schemas.microsoft.com/office/drawing/2016/ink" xmlns:am3d="http://schemas.microsoft.com/office/drawing/2017/model3d" xmlns:o="urn:schemas-microsoft-com:office:office" xmlns:r="http://schemas.openxmlformats.org/officeDocument/2006/relationships" xmlns:m="http://schemas.openxmlformats.org/officeDocument/2006/math" xmlns:v="urn:schemas-microsoft-com:vml" xmlns:wp14="http://schemas.microsoft.com/office/word/2010/wordprocessingDrawing" xmlns:wp="http://schemas.openxmlformats.org/drawingml/2006/wordprocessingDrawing" xmlns:w10="urn:schemas-microsoft-com:office:word" xmlns:w="http://schemas.openxmlformats.org/wordprocessingml/2006/main" xmlns:w14="http://schemas.microsoft.com/office/word/2010/wordml" xmlns:w15="http://schemas.microsoft.com/office/word/2012/wordml" xmlns:w16cid="http://schemas.microsoft.com/office/word/2016/wordml/cid" xmlns:w16se="http://schemas.microsoft.com/office/word/2015/wordml/symex" xmlns:wpg="http://schemas.microsoft.com/office/word/2010/wordprocessingGroup" xmlns:wpi="http://schemas.microsoft.com/office/word/2010/wordprocessingInk" xmlns:wne="http://schemas.microsoft.com/office/word/2006/wordml" xmlns:wps="http://schemas.microsoft.com/office/word/2010/wordprocessingShape" mc:Ignorable="w14 w15 w16se w16cid wp14">
+  <w:abstractNum w:abstractNumId="0" w15:restartNumberingAfterBreak="0">
     <w:nsid w:val="01E44492"/>
     <w:multiLevelType w:val="hybridMultilevel"/>
     <w:tmpl w:val="9A7057CA"/>
@@ -23648,7 +23797,7 @@
       </w:rPr>
     </w:lvl>
   </w:abstractNum>
-  <w:abstractNum w:abstractNumId="1">
+  <w:abstractNum w:abstractNumId="1" w15:restartNumberingAfterBreak="0">
     <w:nsid w:val="22B711D2"/>
     <w:multiLevelType w:val="hybridMultilevel"/>
     <w:tmpl w:val="C7C6840E"/>
@@ -23761,7 +23910,7 @@
       </w:rPr>
     </w:lvl>
   </w:abstractNum>
-  <w:abstractNum w:abstractNumId="2">
+  <w:abstractNum w:abstractNumId="2" w15:restartNumberingAfterBreak="0">
     <w:nsid w:val="24895D51"/>
     <w:multiLevelType w:val="hybridMultilevel"/>
     <w:tmpl w:val="37C84A72"/>
@@ -23874,7 +24023,7 @@
       </w:rPr>
     </w:lvl>
   </w:abstractNum>
-  <w:abstractNum w:abstractNumId="3">
+  <w:abstractNum w:abstractNumId="3" w15:restartNumberingAfterBreak="0">
     <w:nsid w:val="3B236DDF"/>
     <w:multiLevelType w:val="hybridMultilevel"/>
     <w:tmpl w:val="9782CA76"/>
@@ -23987,7 +24136,7 @@
       </w:rPr>
     </w:lvl>
   </w:abstractNum>
-  <w:abstractNum w:abstractNumId="4">
+  <w:abstractNum w:abstractNumId="4" w15:restartNumberingAfterBreak="0">
     <w:nsid w:val="47513FAC"/>
     <w:multiLevelType w:val="hybridMultilevel"/>
     <w:tmpl w:val="B6985ECE"/>
@@ -24100,7 +24249,7 @@
       </w:rPr>
     </w:lvl>
   </w:abstractNum>
-  <w:abstractNum w:abstractNumId="5">
+  <w:abstractNum w:abstractNumId="5" w15:restartNumberingAfterBreak="0">
     <w:nsid w:val="4DFF6BE6"/>
     <w:multiLevelType w:val="hybridMultilevel"/>
     <w:tmpl w:val="55B44072"/>
@@ -24213,7 +24362,7 @@
       </w:rPr>
     </w:lvl>
   </w:abstractNum>
-  <w:abstractNum w:abstractNumId="6">
+  <w:abstractNum w:abstractNumId="6" w15:restartNumberingAfterBreak="0">
     <w:nsid w:val="6D843E7F"/>
     <w:multiLevelType w:val="hybridMultilevel"/>
     <w:tmpl w:val="5C8285B0"/>
@@ -24349,16 +24498,8 @@
 </w:numbering>
 </file>
 
-<file path=word/people.xml><?xml version="1.0" encoding="utf-8"?>
-<w15:people xmlns:wpc="http://schemas.microsoft.com/office/word/2010/wordprocessingCanvas" xmlns:mo="http://schemas.microsoft.com/office/mac/office/2008/main" xmlns:mc="http://schemas.openxmlformats.org/markup-compatibility/2006" xmlns:mv="urn:schemas-microsoft-com:mac:vml" xmlns:o="urn:schemas-microsoft-com:office:office" xmlns:r="http://schemas.openxmlformats.org/officeDocument/2006/relationships" xmlns:m="http://schemas.openxmlformats.org/officeDocument/2006/math" xmlns:v="urn:schemas-microsoft-com:vml" xmlns:wp14="http://schemas.microsoft.com/office/word/2010/wordprocessingDrawing" xmlns:wp="http://schemas.openxmlformats.org/drawingml/2006/wordprocessingDrawing" xmlns:w10="urn:schemas-microsoft-com:office:word" xmlns:w="http://schemas.openxmlformats.org/wordprocessingml/2006/main" xmlns:w14="http://schemas.microsoft.com/office/word/2010/wordml" xmlns:w15="http://schemas.microsoft.com/office/word/2012/wordml" xmlns:wpg="http://schemas.microsoft.com/office/word/2010/wordprocessingGroup" xmlns:wpi="http://schemas.microsoft.com/office/word/2010/wordprocessingInk" xmlns:wne="http://schemas.microsoft.com/office/word/2006/wordml" xmlns:wps="http://schemas.microsoft.com/office/word/2010/wordprocessingShape" mc:Ignorable="w14 w15 wp14">
-  <w15:person w15:author="Cate Lawrence">
-    <w15:presenceInfo w15:providerId="None" w15:userId="Cate Lawrence"/>
-  </w15:person>
-</w15:people>
-</file>
-
 <file path=word/styles.xml><?xml version="1.0" encoding="utf-8"?>
-<w:styles xmlns:mc="http://schemas.openxmlformats.org/markup-compatibility/2006" xmlns:r="http://schemas.openxmlformats.org/officeDocument/2006/relationships" xmlns:w="http://schemas.openxmlformats.org/wordprocessingml/2006/main" xmlns:w14="http://schemas.microsoft.com/office/word/2010/wordml" xmlns:w15="http://schemas.microsoft.com/office/word/2012/wordml" mc:Ignorable="w14 w15">
+<w:styles xmlns:mc="http://schemas.openxmlformats.org/markup-compatibility/2006" xmlns:r="http://schemas.openxmlformats.org/officeDocument/2006/relationships" xmlns:w="http://schemas.openxmlformats.org/wordprocessingml/2006/main" xmlns:w14="http://schemas.microsoft.com/office/word/2010/wordml" xmlns:w15="http://schemas.microsoft.com/office/word/2012/wordml" xmlns:w16cid="http://schemas.microsoft.com/office/word/2016/wordml/cid" xmlns:w16se="http://schemas.microsoft.com/office/word/2015/wordml/symex" mc:Ignorable="w14 w15 w16se w16cid">
   <w:docDefaults>
     <w:rPrDefault>
       <w:rPr>
@@ -24374,7 +24515,7 @@
       </w:pPr>
     </w:pPrDefault>
   </w:docDefaults>
-  <w:latentStyles w:defLockedState="0" w:defUIPriority="99" w:defSemiHidden="0" w:defUnhideWhenUsed="0" w:defQFormat="0" w:count="382">
+  <w:latentStyles w:defLockedState="0" w:defUIPriority="99" w:defSemiHidden="0" w:defUnhideWhenUsed="0" w:defQFormat="0" w:count="375">
     <w:lsdException w:name="Normal" w:uiPriority="0" w:qFormat="1"/>
     <w:lsdException w:name="heading 1" w:uiPriority="9" w:qFormat="1"/>
     <w:lsdException w:name="heading 2" w:semiHidden="1" w:uiPriority="9" w:unhideWhenUsed="1" w:qFormat="1"/>
@@ -24939,8 +25080,8 @@
       <w:u w:val="single"/>
     </w:rPr>
   </w:style>
-  <w:style w:type="character" w:customStyle="1" w:styleId="UnresolvedMention">
-    <w:name w:val="Unresolved Mention"/>
+  <w:style w:type="character" w:customStyle="1" w:styleId="UnresolvedMention1">
+    <w:name w:val="Unresolved Mention1"/>
     <w:basedOn w:val="DefaultParagraphFont"/>
     <w:uiPriority w:val="99"/>
     <w:semiHidden/>
@@ -24960,7 +25101,6 @@
       <w:spacing w:after="0" w:line="240" w:lineRule="auto"/>
     </w:pPr>
     <w:tblPr>
-      <w:tblInd w:w="0" w:type="dxa"/>
       <w:tblBorders>
         <w:top w:val="single" w:sz="4" w:space="0" w:color="auto"/>
         <w:left w:val="single" w:sz="4" w:space="0" w:color="auto"/>
@@ -24969,12 +25109,6 @@
         <w:insideH w:val="single" w:sz="4" w:space="0" w:color="auto"/>
         <w:insideV w:val="single" w:sz="4" w:space="0" w:color="auto"/>
       </w:tblBorders>
-      <w:tblCellMar>
-        <w:top w:w="0" w:type="dxa"/>
-        <w:left w:w="108" w:type="dxa"/>
-        <w:bottom w:w="0" w:type="dxa"/>
-        <w:right w:w="108" w:type="dxa"/>
-      </w:tblCellMar>
     </w:tblPr>
   </w:style>
   <w:style w:type="character" w:customStyle="1" w:styleId="Heading3Char">
@@ -25203,9 +25337,9 @@
 </file>
 
 <file path=word/charts/chart1.xml><?xml version="1.0" encoding="utf-8"?>
-<c:chartSpace xmlns:c="http://schemas.openxmlformats.org/drawingml/2006/chart" xmlns:a="http://schemas.openxmlformats.org/drawingml/2006/main" xmlns:r="http://schemas.openxmlformats.org/officeDocument/2006/relationships">
+<c:chartSpace xmlns:c="http://schemas.openxmlformats.org/drawingml/2006/chart" xmlns:a="http://schemas.openxmlformats.org/drawingml/2006/main" xmlns:r="http://schemas.openxmlformats.org/officeDocument/2006/relationships" xmlns:c16r2="http://schemas.microsoft.com/office/drawing/2015/06/chart">
   <c:date1904 val="0"/>
-  <c:lang val="en-GB"/>
+  <c:lang val="en-US"/>
   <c:roundedCorners val="0"/>
   <mc:AlternateContent xmlns:mc="http://schemas.openxmlformats.org/markup-compatibility/2006">
     <mc:Choice xmlns:c14="http://schemas.microsoft.com/office/drawing/2007/8/2/chart" Requires="c14">
@@ -25269,7 +25403,7 @@
               <a:cs typeface="+mn-cs"/>
             </a:defRPr>
           </a:pPr>
-          <a:endParaRPr lang="en-GB"/>
+          <a:endParaRPr lang="en-US"/>
         </a:p>
       </c:txPr>
     </c:title>
@@ -25295,7 +25429,7 @@
               </a:ln>
               <a:effectLst/>
             </c:spPr>
-            <c:extLst xmlns:c16r2="http://schemas.microsoft.com/office/drawing/2015/06/chart">
+            <c:extLst>
               <c:ext xmlns:c16="http://schemas.microsoft.com/office/drawing/2014/chart" uri="{C3380CC4-5D6E-409C-BE32-E72D297353CC}">
                 <c16:uniqueId val="{00000001-94D6-4741-A38E-325357B6E4CE}"/>
               </c:ext>
@@ -25315,7 +25449,7 @@
               </a:ln>
               <a:effectLst/>
             </c:spPr>
-            <c:extLst xmlns:c16r2="http://schemas.microsoft.com/office/drawing/2015/06/chart">
+            <c:extLst>
               <c:ext xmlns:c16="http://schemas.microsoft.com/office/drawing/2014/chart" uri="{C3380CC4-5D6E-409C-BE32-E72D297353CC}">
                 <c16:uniqueId val="{00000003-94D6-4741-A38E-325357B6E4CE}"/>
               </c:ext>
@@ -25335,7 +25469,7 @@
               </a:ln>
               <a:effectLst/>
             </c:spPr>
-            <c:extLst xmlns:c16r2="http://schemas.microsoft.com/office/drawing/2015/06/chart">
+            <c:extLst>
               <c:ext xmlns:c16="http://schemas.microsoft.com/office/drawing/2014/chart" uri="{C3380CC4-5D6E-409C-BE32-E72D297353CC}">
                 <c16:uniqueId val="{00000005-94D6-4741-A38E-325357B6E4CE}"/>
               </c:ext>
@@ -25365,18 +25499,18 @@
                 <c:formatCode>General</c:formatCode>
                 <c:ptCount val="3"/>
                 <c:pt idx="0">
-                  <c:v>52.0</c:v>
+                  <c:v>52</c:v>
                 </c:pt>
                 <c:pt idx="1">
-                  <c:v>16.0</c:v>
+                  <c:v>16</c:v>
                 </c:pt>
                 <c:pt idx="2">
-                  <c:v>32.0</c:v>
+                  <c:v>32</c:v>
                 </c:pt>
               </c:numCache>
             </c:numRef>
           </c:val>
-          <c:extLst xmlns:c16r2="http://schemas.microsoft.com/office/drawing/2015/06/chart">
+          <c:extLst>
             <c:ext xmlns:c16="http://schemas.microsoft.com/office/drawing/2014/chart" uri="{C3380CC4-5D6E-409C-BE32-E72D297353CC}">
               <c16:uniqueId val="{00000006-94D6-4741-A38E-325357B6E4CE}"/>
             </c:ext>
@@ -25428,7 +25562,7 @@
               <a:cs typeface="+mn-cs"/>
             </a:defRPr>
           </a:pPr>
-          <a:endParaRPr lang="en-GB"/>
+          <a:endParaRPr lang="en-US"/>
         </a:p>
       </c:txPr>
     </c:legend>
@@ -25458,7 +25592,7 @@
       <a:pPr>
         <a:defRPr/>
       </a:pPr>
-      <a:endParaRPr lang="en-GB"/>
+      <a:endParaRPr lang="en-US"/>
     </a:p>
   </c:txPr>
   <c:externalData r:id="rId3">
@@ -25468,9 +25602,9 @@
 </file>
 
 <file path=word/charts/chart2.xml><?xml version="1.0" encoding="utf-8"?>
-<c:chartSpace xmlns:c="http://schemas.openxmlformats.org/drawingml/2006/chart" xmlns:a="http://schemas.openxmlformats.org/drawingml/2006/main" xmlns:r="http://schemas.openxmlformats.org/officeDocument/2006/relationships">
+<c:chartSpace xmlns:c="http://schemas.openxmlformats.org/drawingml/2006/chart" xmlns:a="http://schemas.openxmlformats.org/drawingml/2006/main" xmlns:r="http://schemas.openxmlformats.org/officeDocument/2006/relationships" xmlns:c16r2="http://schemas.microsoft.com/office/drawing/2015/06/chart">
   <c:date1904 val="0"/>
-  <c:lang val="en-GB"/>
+  <c:lang val="en-US"/>
   <c:roundedCorners val="0"/>
   <mc:AlternateContent xmlns:mc="http://schemas.openxmlformats.org/markup-compatibility/2006">
     <mc:Choice xmlns:c14="http://schemas.microsoft.com/office/drawing/2007/8/2/chart" Requires="c14">
@@ -25534,7 +25668,7 @@
               <a:cs typeface="+mn-cs"/>
             </a:defRPr>
           </a:pPr>
-          <a:endParaRPr lang="en-GB"/>
+          <a:endParaRPr lang="en-US"/>
         </a:p>
       </c:txPr>
     </c:title>
@@ -25560,7 +25694,7 @@
               </a:ln>
               <a:effectLst/>
             </c:spPr>
-            <c:extLst xmlns:c16r2="http://schemas.microsoft.com/office/drawing/2015/06/chart">
+            <c:extLst>
               <c:ext xmlns:c16="http://schemas.microsoft.com/office/drawing/2014/chart" uri="{C3380CC4-5D6E-409C-BE32-E72D297353CC}">
                 <c16:uniqueId val="{00000001-C0C5-42FF-891A-59EF09EE9C99}"/>
               </c:ext>
@@ -25580,7 +25714,7 @@
               </a:ln>
               <a:effectLst/>
             </c:spPr>
-            <c:extLst xmlns:c16r2="http://schemas.microsoft.com/office/drawing/2015/06/chart">
+            <c:extLst>
               <c:ext xmlns:c16="http://schemas.microsoft.com/office/drawing/2014/chart" uri="{C3380CC4-5D6E-409C-BE32-E72D297353CC}">
                 <c16:uniqueId val="{00000003-C0C5-42FF-891A-59EF09EE9C99}"/>
               </c:ext>
@@ -25600,7 +25734,7 @@
               </a:ln>
               <a:effectLst/>
             </c:spPr>
-            <c:extLst xmlns:c16r2="http://schemas.microsoft.com/office/drawing/2015/06/chart">
+            <c:extLst>
               <c:ext xmlns:c16="http://schemas.microsoft.com/office/drawing/2014/chart" uri="{C3380CC4-5D6E-409C-BE32-E72D297353CC}">
                 <c16:uniqueId val="{00000005-C0C5-42FF-891A-59EF09EE9C99}"/>
               </c:ext>
@@ -25630,18 +25764,18 @@
                 <c:formatCode>General</c:formatCode>
                 <c:ptCount val="3"/>
                 <c:pt idx="0">
-                  <c:v>51.0</c:v>
+                  <c:v>51</c:v>
                 </c:pt>
                 <c:pt idx="1">
-                  <c:v>25.0</c:v>
+                  <c:v>25</c:v>
                 </c:pt>
                 <c:pt idx="2">
-                  <c:v>24.0</c:v>
+                  <c:v>24</c:v>
                 </c:pt>
               </c:numCache>
             </c:numRef>
           </c:val>
-          <c:extLst xmlns:c16r2="http://schemas.microsoft.com/office/drawing/2015/06/chart">
+          <c:extLst>
             <c:ext xmlns:c16="http://schemas.microsoft.com/office/drawing/2014/chart" uri="{C3380CC4-5D6E-409C-BE32-E72D297353CC}">
               <c16:uniqueId val="{00000006-C0C5-42FF-891A-59EF09EE9C99}"/>
             </c:ext>
@@ -25693,7 +25827,7 @@
               <a:cs typeface="+mn-cs"/>
             </a:defRPr>
           </a:pPr>
-          <a:endParaRPr lang="en-GB"/>
+          <a:endParaRPr lang="en-US"/>
         </a:p>
       </c:txPr>
     </c:legend>
@@ -25723,7 +25857,7 @@
       <a:pPr>
         <a:defRPr/>
       </a:pPr>
-      <a:endParaRPr lang="en-GB"/>
+      <a:endParaRPr lang="en-US"/>
     </a:p>
   </c:txPr>
   <c:externalData r:id="rId3">
@@ -26844,6 +26978,168 @@
 </cs:chartStyle>
 </file>
 
+<file path=word/ink/ink1.xml><?xml version="1.0" encoding="utf-8"?>
+<inkml:ink xmlns:inkml="http://www.w3.org/2003/InkML">
+  <inkml:definitions>
+    <inkml:context xml:id="ctx0">
+      <inkml:inkSource xml:id="inkSrc0">
+        <inkml:traceFormat>
+          <inkml:channel name="X" type="integer" min="-2.14748E9" max="2.14748E9" units="cm"/>
+          <inkml:channel name="Y" type="integer" min="-2.14748E9" max="2.14748E9" units="cm"/>
+          <inkml:channel name="F" type="integer" max="32767" units="dev"/>
+        </inkml:traceFormat>
+        <inkml:channelProperties>
+          <inkml:channelProperty channel="X" name="resolution" value="1000" units="1/cm"/>
+          <inkml:channelProperty channel="Y" name="resolution" value="1000" units="1/cm"/>
+          <inkml:channelProperty channel="F" name="resolution" value="0" units="1/dev"/>
+        </inkml:channelProperties>
+      </inkml:inkSource>
+      <inkml:timestamp xml:id="ts0" timeString="2017-10-12T10:04:24.735"/>
+    </inkml:context>
+    <inkml:brush xml:id="br0">
+      <inkml:brushProperty name="width" value="0.025" units="cm"/>
+      <inkml:brushProperty name="height" value="0.025" units="cm"/>
+    </inkml:brush>
+  </inkml:definitions>
+  <inkml:trace contextRef="#ctx0" brushRef="#br0">33839 15776 11776,'-18'-66'4480,"18"37"-2433,0 20-4158,0 9-33,-10 0-2432,10 28-768</inkml:trace>
+</inkml:ink>
+</file>
+
+<file path=word/ink/ink2.xml><?xml version="1.0" encoding="utf-8"?>
+<inkml:ink xmlns:inkml="http://www.w3.org/2003/InkML">
+  <inkml:definitions>
+    <inkml:context xml:id="ctx0">
+      <inkml:inkSource xml:id="inkSrc0">
+        <inkml:traceFormat>
+          <inkml:channel name="X" type="integer" min="-2.14748E9" max="2.14748E9" units="cm"/>
+          <inkml:channel name="Y" type="integer" min="-2.14748E9" max="2.14748E9" units="cm"/>
+          <inkml:channel name="F" type="integer" max="32767" units="dev"/>
+        </inkml:traceFormat>
+        <inkml:channelProperties>
+          <inkml:channelProperty channel="X" name="resolution" value="1000" units="1/cm"/>
+          <inkml:channelProperty channel="Y" name="resolution" value="1000" units="1/cm"/>
+          <inkml:channelProperty channel="F" name="resolution" value="0" units="1/dev"/>
+        </inkml:channelProperties>
+      </inkml:inkSource>
+      <inkml:timestamp xml:id="ts0" timeString="2017-10-12T10:04:22.918"/>
+    </inkml:context>
+    <inkml:brush xml:id="br0">
+      <inkml:brushProperty name="width" value="0.025" units="cm"/>
+      <inkml:brushProperty name="height" value="0.025" units="cm"/>
+    </inkml:brush>
+  </inkml:definitions>
+  <inkml:trace contextRef="#ctx0" brushRef="#br0">28692 19838 13568,'-19'-46'5087,"-9"27"-2751,-28 19-4896,47 0-191,-1 19-2369,20 8-896</inkml:trace>
+</inkml:ink>
+</file>
+
+<file path=word/ink/ink3.xml><?xml version="1.0" encoding="utf-8"?>
+<inkml:ink xmlns:inkml="http://www.w3.org/2003/InkML">
+  <inkml:definitions>
+    <inkml:context xml:id="ctx0">
+      <inkml:inkSource xml:id="inkSrc0">
+        <inkml:traceFormat>
+          <inkml:channel name="X" type="integer" min="-2.14748E9" max="2.14748E9" units="cm"/>
+          <inkml:channel name="Y" type="integer" min="-2.14748E9" max="2.14748E9" units="cm"/>
+          <inkml:channel name="F" type="integer" max="32767" units="dev"/>
+        </inkml:traceFormat>
+        <inkml:channelProperties>
+          <inkml:channelProperty channel="X" name="resolution" value="1000" units="1/cm"/>
+          <inkml:channelProperty channel="Y" name="resolution" value="1000" units="1/cm"/>
+          <inkml:channelProperty channel="F" name="resolution" value="0" units="1/dev"/>
+        </inkml:channelProperties>
+      </inkml:inkSource>
+      <inkml:timestamp xml:id="ts0" timeString="2017-10-12T10:04:22.655"/>
+    </inkml:context>
+    <inkml:brush xml:id="br0">
+      <inkml:brushProperty name="width" value="0.025" units="cm"/>
+      <inkml:brushProperty name="height" value="0.025" units="cm"/>
+    </inkml:brush>
+  </inkml:definitions>
+  <inkml:trace contextRef="#ctx0" brushRef="#br0">28654 19273 10112,'-37'-28'3776,"-10"37"-2048,-29 29-3904,58-1-320,-20 19-1280,0 10-320</inkml:trace>
+</inkml:ink>
+</file>
+
+<file path=word/ink/ink4.xml><?xml version="1.0" encoding="utf-8"?>
+<inkml:ink xmlns:inkml="http://www.w3.org/2003/InkML">
+  <inkml:definitions>
+    <inkml:context xml:id="ctx0">
+      <inkml:inkSource xml:id="inkSrc0">
+        <inkml:traceFormat>
+          <inkml:channel name="X" type="integer" min="-2.14748E9" max="2.14748E9" units="cm"/>
+          <inkml:channel name="Y" type="integer" min="-2.14748E9" max="2.14748E9" units="cm"/>
+          <inkml:channel name="F" type="integer" max="32767" units="dev"/>
+        </inkml:traceFormat>
+        <inkml:channelProperties>
+          <inkml:channelProperty channel="X" name="resolution" value="1000" units="1/cm"/>
+          <inkml:channelProperty channel="Y" name="resolution" value="1000" units="1/cm"/>
+          <inkml:channelProperty channel="F" name="resolution" value="0" units="1/dev"/>
+        </inkml:channelProperties>
+      </inkml:inkSource>
+      <inkml:timestamp xml:id="ts0" timeString="2017-10-12T10:04:16.098"/>
+    </inkml:context>
+    <inkml:brush xml:id="br0">
+      <inkml:brushProperty name="width" value="0.025" units="cm"/>
+      <inkml:brushProperty name="height" value="0.025" units="cm"/>
+    </inkml:brush>
+  </inkml:definitions>
+  <inkml:trace contextRef="#ctx0" brushRef="#br0">20388 17268 13184,'-9'-46'4927,"-10"36"-2687,10 1-2624,28 37-8735,18-10 3167</inkml:trace>
+</inkml:ink>
+</file>
+
+<file path=word/ink/ink5.xml><?xml version="1.0" encoding="utf-8"?>
+<inkml:ink xmlns:inkml="http://www.w3.org/2003/InkML">
+  <inkml:definitions>
+    <inkml:context xml:id="ctx0">
+      <inkml:inkSource xml:id="inkSrc0">
+        <inkml:traceFormat>
+          <inkml:channel name="X" type="integer" min="-2.14748E9" max="2.14748E9" units="cm"/>
+          <inkml:channel name="Y" type="integer" min="-2.14748E9" max="2.14748E9" units="cm"/>
+          <inkml:channel name="F" type="integer" max="32767" units="dev"/>
+        </inkml:traceFormat>
+        <inkml:channelProperties>
+          <inkml:channelProperty channel="X" name="resolution" value="1000" units="1/cm"/>
+          <inkml:channelProperty channel="Y" name="resolution" value="1000" units="1/cm"/>
+          <inkml:channelProperty channel="F" name="resolution" value="0" units="1/dev"/>
+        </inkml:channelProperties>
+      </inkml:inkSource>
+      <inkml:timestamp xml:id="ts0" timeString="2017-10-12T10:04:15.475"/>
+    </inkml:context>
+    <inkml:brush xml:id="br0">
+      <inkml:brushProperty name="width" value="0.025" units="cm"/>
+      <inkml:brushProperty name="height" value="0.025" units="cm"/>
+    </inkml:brush>
+  </inkml:definitions>
+  <inkml:trace contextRef="#ctx0" brushRef="#br0">22249 18407 13440,'9'-85'5087,"-18"57"-2751,0 9-2720,9 38-5439,0 0-641</inkml:trace>
+</inkml:ink>
+</file>
+
+<file path=word/ink/ink6.xml><?xml version="1.0" encoding="utf-8"?>
+<inkml:ink xmlns:inkml="http://www.w3.org/2003/InkML">
+  <inkml:definitions>
+    <inkml:context xml:id="ctx0">
+      <inkml:inkSource xml:id="inkSrc0">
+        <inkml:traceFormat>
+          <inkml:channel name="X" type="integer" min="-2.14748E9" max="2.14748E9" units="cm"/>
+          <inkml:channel name="Y" type="integer" min="-2.14748E9" max="2.14748E9" units="cm"/>
+          <inkml:channel name="F" type="integer" max="32767" units="dev"/>
+        </inkml:traceFormat>
+        <inkml:channelProperties>
+          <inkml:channelProperty channel="X" name="resolution" value="1000" units="1/cm"/>
+          <inkml:channelProperty channel="Y" name="resolution" value="1000" units="1/cm"/>
+          <inkml:channelProperty channel="F" name="resolution" value="0" units="1/dev"/>
+        </inkml:channelProperties>
+      </inkml:inkSource>
+      <inkml:timestamp xml:id="ts0" timeString="2017-10-12T10:04:14.496"/>
+    </inkml:context>
+    <inkml:brush xml:id="br0">
+      <inkml:brushProperty name="width" value="0.0265" units="cm"/>
+      <inkml:brushProperty name="height" value="0.0265" units="cm"/>
+    </inkml:brush>
+  </inkml:definitions>
+  <inkml:trace contextRef="#ctx0" brushRef="#br0">41553 17359 13312,'-19'-28'0,"-18"19"-4576,8 9 224</inkml:trace>
+</inkml:ink>
+</file>
+
 <file path=word/theme/theme1.xml><?xml version="1.0" encoding="utf-8"?>
 <a:theme xmlns:a="http://schemas.openxmlformats.org/drawingml/2006/main" name="Office Theme">
   <a:themeElements>
@@ -27262,7 +27558,7 @@
 </file>
 
 <file path=customXml/itemProps1.xml><?xml version="1.0" encoding="utf-8"?>
-<ds:datastoreItem xmlns:ds="http://schemas.openxmlformats.org/officeDocument/2006/customXml" ds:itemID="{5E65FB4B-CAFB-4D4E-8064-AD791F35B59F}">
+<ds:datastoreItem xmlns:ds="http://schemas.openxmlformats.org/officeDocument/2006/customXml" ds:itemID="{F59C25CC-9A52-411A-816A-D15A3AF1237E}">
   <ds:schemaRefs>
     <ds:schemaRef ds:uri="http://schemas.openxmlformats.org/officeDocument/2006/bibliography"/>
   </ds:schemaRefs>

</xml_diff>

<commit_message>
Fixed Missing Source in Project Proposal
</commit_message>
<xml_diff>
--- a/Documentation/Project Proposal/Project Proposal.docx
+++ b/Documentation/Project Proposal/Project Proposal.docx
@@ -277,10 +277,7 @@
         <w:t xml:space="preserve">traditional </w:t>
       </w:r>
       <w:r>
-        <w:t xml:space="preserve">methodology stays the same, </w:t>
-      </w:r>
-      <w:r>
-        <w:t xml:space="preserve">“Slate evolved to paper and paper evolved to </w:t>
+        <w:t xml:space="preserve">methodology stays the same, “Slate evolved to paper and paper evolved to </w:t>
       </w:r>
       <w:r>
         <w:t>[electronic]</w:t>
@@ -296,6 +293,7 @@
           <w:id w:val="1776053681"/>
           <w:citation/>
         </w:sdtPr>
+        <w:sdtEndPr/>
         <w:sdtContent>
           <w:r>
             <w:fldChar w:fldCharType="begin"/>
@@ -819,9 +817,32 @@
       <w:r>
         <w:t>, which is soon to become an unsupported plugin</w:t>
       </w:r>
-      <w:r>
-        <w:t>[]</w:t>
-      </w:r>
+      <w:sdt>
+        <w:sdtPr>
+          <w:id w:val="-964501654"/>
+          <w:citation/>
+        </w:sdtPr>
+        <w:sdtContent>
+          <w:r>
+            <w:fldChar w:fldCharType="begin"/>
+          </w:r>
+          <w:r>
+            <w:instrText xml:space="preserve">CITATION Ado \l 2057 </w:instrText>
+          </w:r>
+          <w:r>
+            <w:fldChar w:fldCharType="separate"/>
+          </w:r>
+          <w:r>
+            <w:rPr>
+              <w:noProof/>
+            </w:rPr>
+            <w:t xml:space="preserve"> (Adobe, 2017)</w:t>
+          </w:r>
+          <w:r>
+            <w:fldChar w:fldCharType="end"/>
+          </w:r>
+        </w:sdtContent>
+      </w:sdt>
       <w:r>
         <w:t xml:space="preserve">, as well as being incompatible with IOS devices which have an </w:t>
       </w:r>
@@ -2079,8 +2100,6 @@
         </w:numPr>
         <w:jc w:val="both"/>
       </w:pPr>
-      <w:bookmarkStart w:id="0" w:name="_GoBack"/>
-      <w:bookmarkEnd w:id="0"/>
       <w:r>
         <w:t>Ability for the games to be played as individuals, but also as a group activity.</w:t>
       </w:r>
@@ -2436,6 +2455,8 @@
           <w:docGrid w:linePitch="360"/>
         </w:sectPr>
       </w:pPr>
+      <w:bookmarkStart w:id="0" w:name="_GoBack"/>
+      <w:bookmarkEnd w:id="0"/>
     </w:p>
     <w:tbl>
       <w:tblPr>
@@ -23380,6 +23401,30 @@
               <w:r>
                 <w:fldChar w:fldCharType="separate"/>
               </w:r>
+              <w:r>
+                <w:rPr>
+                  <w:noProof/>
+                </w:rPr>
+                <w:t>Adobe. (2017, July). Retrieved from AdOBE: https://blogs.adobe.com/conversations/2017/07/adobe-flash-update.html</w:t>
+              </w:r>
+            </w:p>
+            <w:p>
+              <w:pPr>
+                <w:pStyle w:val="Bibliography"/>
+                <w:ind w:left="720" w:hanging="720"/>
+                <w:rPr>
+                  <w:noProof/>
+                </w:rPr>
+              </w:pPr>
+            </w:p>
+            <w:p>
+              <w:pPr>
+                <w:pStyle w:val="Bibliography"/>
+                <w:ind w:left="720" w:hanging="720"/>
+                <w:rPr>
+                  <w:noProof/>
+                </w:rPr>
+              </w:pPr>
               <w:r>
                 <w:rPr>
                   <w:noProof/>
@@ -23573,7 +23618,15 @@
                 <w:t>. Retrieved from http://gs.statcounter.com/os-market-share/tablet/united-kingdom/#monthly-201609-201709-bar</w:t>
               </w:r>
             </w:p>
-            <w:p/>
+            <w:p>
+              <w:pPr>
+                <w:pStyle w:val="Bibliography"/>
+                <w:ind w:left="720" w:hanging="720"/>
+                <w:rPr>
+                  <w:noProof/>
+                </w:rPr>
+              </w:pPr>
+            </w:p>
             <w:p>
               <w:pPr>
                 <w:pStyle w:val="Bibliography"/>
@@ -27492,7 +27545,7 @@
     <b:Year>2016/7</b:Year>
     <b:Month>September</b:Month>
     <b:URL>http://gs.statcounter.com/os-market-share/tablet/united-kingdom/#monthly-201609-201709-bar</b:URL>
-    <b:RefOrder>5</b:RefOrder>
+    <b:RefOrder>6</b:RefOrder>
   </b:Source>
   <b:Source>
     <b:Tag>DoE</b:Tag>
@@ -27512,7 +27565,7 @@
       </b:Author>
     </b:Author>
     <b:Publisher>Department of Education</b:Publisher>
-    <b:RefOrder>6</b:RefOrder>
+    <b:RefOrder>7</b:RefOrder>
   </b:Source>
   <b:Source>
     <b:Tag>Mic12</b:Tag>
@@ -27532,7 +27585,7 @@
         </b:NameList>
       </b:Author>
     </b:Author>
-    <b:RefOrder>7</b:RefOrder>
+    <b:RefOrder>8</b:RefOrder>
   </b:Source>
   <b:Source>
     <b:Tag>Ant12</b:Tag>
@@ -27552,13 +27605,32 @@
         </b:NameList>
       </b:Author>
     </b:Author>
-    <b:RefOrder>8</b:RefOrder>
+    <b:RefOrder>9</b:RefOrder>
+  </b:Source>
+  <b:Source>
+    <b:Tag>Ado</b:Tag>
+    <b:SourceType>InternetSite</b:SourceType>
+    <b:Guid>{53A7543A-110A-45C5-A9AD-EAF5A2388F71}</b:Guid>
+    <b:Author>
+      <b:Author>
+        <b:NameList>
+          <b:Person>
+            <b:Last>Adobe</b:Last>
+          </b:Person>
+        </b:NameList>
+      </b:Author>
+    </b:Author>
+    <b:InternetSiteTitle>AdOBE</b:InternetSiteTitle>
+    <b:Month>July</b:Month>
+    <b:URL>https://blogs.adobe.com/conversations/2017/07/adobe-flash-update.html</b:URL>
+    <b:Year>2017</b:Year>
+    <b:RefOrder>5</b:RefOrder>
   </b:Source>
 </b:Sources>
 </file>
 
 <file path=customXml/itemProps1.xml><?xml version="1.0" encoding="utf-8"?>
-<ds:datastoreItem xmlns:ds="http://schemas.openxmlformats.org/officeDocument/2006/customXml" ds:itemID="{F59C25CC-9A52-411A-816A-D15A3AF1237E}">
+<ds:datastoreItem xmlns:ds="http://schemas.openxmlformats.org/officeDocument/2006/customXml" ds:itemID="{FF9FF295-4EE8-4C59-8077-721E4E34BE7C}">
   <ds:schemaRefs>
     <ds:schemaRef ds:uri="http://schemas.openxmlformats.org/officeDocument/2006/bibliography"/>
   </ds:schemaRefs>

</xml_diff>